<commit_message>
Made the event script more general
</commit_message>
<xml_diff>
--- a/Report.docx
+++ b/Report.docx
@@ -9,8 +9,6 @@
           <w:sz w:val="40"/>
         </w:rPr>
       </w:pPr>
-      <w:bookmarkStart w:id="0" w:name="_GoBack"/>
-      <w:bookmarkEnd w:id="0"/>
       <w:r>
         <w:rPr>
           <w:b/>
@@ -48,7 +46,19 @@
         <w:rPr>
           <w:sz w:val="24"/>
         </w:rPr>
-        <w:t xml:space="preserve">Dissolve shader, which is used to allow the player to progress through the game either done by rendering a pathway or de-renders a blocked path for the player to traverse through. The shader revolves around the built-in function clip() where it won’t render certain pixels if the specified value is less than 0.  The shader uses the local position of the object to </w:t>
+        <w:t>Dissolve shader, which is used to allow the player to progress through the game either done by rendering a pathway or de-render</w:t>
+      </w:r>
+      <w:r>
+        <w:rPr>
+          <w:sz w:val="24"/>
+        </w:rPr>
+        <w:t>ing</w:t>
+      </w:r>
+      <w:r>
+        <w:rPr>
+          <w:sz w:val="24"/>
+        </w:rPr>
+        <w:t xml:space="preserve"> a blocked path for the player to traverse through. The shader revolves around the built-in function clip() where it won’t render certain pixels if the specified value is less than 0.  The shader uses the local position of the object to </w:t>
       </w:r>
       <w:r>
         <w:rPr>
@@ -60,7 +70,19 @@
         <w:rPr>
           <w:sz w:val="24"/>
         </w:rPr>
-        <w:t xml:space="preserve"> where the clipping will begin. Adding a noise </w:t>
+        <w:t xml:space="preserve"> where the clipping will </w:t>
+      </w:r>
+      <w:r>
+        <w:rPr>
+          <w:sz w:val="24"/>
+        </w:rPr>
+        <w:t>start and end</w:t>
+      </w:r>
+      <w:r>
+        <w:rPr>
+          <w:sz w:val="24"/>
+        </w:rPr>
+        <w:t xml:space="preserve">. Adding a noise </w:t>
       </w:r>
       <w:r>
         <w:rPr>
@@ -72,19 +94,40 @@
         <w:rPr>
           <w:sz w:val="24"/>
         </w:rPr>
-        <w:t>will generate a dissolving look on the shader</w:t>
-      </w:r>
-      <w:r>
-        <w:rPr>
-          <w:sz w:val="24"/>
-        </w:rPr>
-        <w:t xml:space="preserve"> and using several float values determine the intensity of the dissolving look</w:t>
-      </w:r>
-      <w:r>
-        <w:rPr>
-          <w:sz w:val="24"/>
-        </w:rPr>
-        <w:t xml:space="preserve">. </w:t>
+        <w:t>w</w:t>
+      </w:r>
+      <w:r>
+        <w:rPr>
+          <w:sz w:val="24"/>
+        </w:rPr>
+        <w:t>ill randomize which pixels will be rendered and which aren’t, this gives a dissolving look</w:t>
+      </w:r>
+      <w:r>
+        <w:rPr>
+          <w:sz w:val="24"/>
+        </w:rPr>
+        <w:t>.</w:t>
+      </w:r>
+      <w:r>
+        <w:rPr>
+          <w:sz w:val="24"/>
+        </w:rPr>
+        <w:t xml:space="preserve"> Float values are used to increase the level of randomness.</w:t>
+      </w:r>
+    </w:p>
+    <w:p>
+      <w:pPr>
+        <w:pStyle w:val="ListParagraph"/>
+        <w:jc w:val="both"/>
+        <w:rPr>
+          <w:sz w:val="24"/>
+        </w:rPr>
+      </w:pPr>
+      <w:r>
+        <w:rPr>
+          <w:sz w:val="24"/>
+        </w:rPr>
+        <w:t xml:space="preserve"> </w:t>
       </w:r>
     </w:p>
     <w:p>
@@ -109,13 +152,57 @@
         <w:rPr>
           <w:sz w:val="24"/>
         </w:rPr>
-        <w:t>. The shader revolves around which pixel should the colour be rendered on to the object. Colour will</w:t>
-      </w:r>
-      <w:r>
-        <w:rPr>
-          <w:sz w:val="24"/>
-        </w:rPr>
-        <w:t xml:space="preserve"> not be rendered using the sin, cos, and max function where colour will assign the value 0 if the world position of the pixel is negative. To generate the hologram look, the shader will have the culling turned off</w:t>
+        <w:t xml:space="preserve">. The shader revolves around </w:t>
+      </w:r>
+      <w:r>
+        <w:rPr>
+          <w:sz w:val="24"/>
+        </w:rPr>
+        <w:t>rendering or not rendering colour of a pixel</w:t>
+      </w:r>
+      <w:r>
+        <w:rPr>
+          <w:sz w:val="24"/>
+        </w:rPr>
+        <w:t xml:space="preserve">. </w:t>
+      </w:r>
+      <w:r>
+        <w:rPr>
+          <w:sz w:val="24"/>
+        </w:rPr>
+        <w:t xml:space="preserve">This is done using a combination of </w:t>
+      </w:r>
+      <w:r>
+        <w:rPr>
+          <w:sz w:val="24"/>
+        </w:rPr>
+        <w:t>sin, cos, and max function</w:t>
+      </w:r>
+      <w:r>
+        <w:rPr>
+          <w:sz w:val="24"/>
+        </w:rPr>
+        <w:t>. If the sin or cos function of the</w:t>
+      </w:r>
+      <w:r>
+        <w:rPr>
+          <w:sz w:val="24"/>
+        </w:rPr>
+        <w:t xml:space="preserve"> world position of the pixel is negative</w:t>
+      </w:r>
+      <w:r>
+        <w:rPr>
+          <w:sz w:val="24"/>
+        </w:rPr>
+        <w:t>, then using the max function it will assign the value 0 onto the colour of that pixel</w:t>
+      </w:r>
+      <w:bookmarkStart w:id="0" w:name="_GoBack"/>
+      <w:bookmarkEnd w:id="0"/>
+      <w:r>
+        <w:rPr>
+          <w:sz w:val="24"/>
+        </w:rPr>
+        <w:t>. To generate the hologram look, the shader will have the culling turned off</w:t>
       </w:r>
       <w:r>
         <w:rPr>
@@ -129,6 +216,15 @@
         </w:rPr>
         <w:t xml:space="preserve"> allows the colour to be seen in the inside of the object.</w:t>
       </w:r>
+    </w:p>
+    <w:p>
+      <w:pPr>
+        <w:pStyle w:val="ListParagraph"/>
+        <w:jc w:val="both"/>
+        <w:rPr>
+          <w:sz w:val="24"/>
+        </w:rPr>
+      </w:pPr>
     </w:p>
     <w:p>
       <w:pPr>

</xml_diff>

<commit_message>
added weapon for the player
</commit_message>
<xml_diff>
--- a/Report.docx
+++ b/Report.docx
@@ -20,33 +20,57 @@
     <w:p>
       <w:pPr>
         <w:rPr>
-          <w:sz w:val="28"/>
-        </w:rPr>
-      </w:pPr>
-    </w:p>
-    <w:p>
-      <w:pPr>
-        <w:rPr>
-          <w:b/>
-          <w:sz w:val="40"/>
-        </w:rPr>
-      </w:pPr>
-      <w:r>
-        <w:rPr>
-          <w:b/>
-          <w:sz w:val="40"/>
-        </w:rPr>
-        <w:t>Game Mechanics</w:t>
-      </w:r>
-    </w:p>
-    <w:p>
-      <w:pPr>
-        <w:rPr>
-          <w:sz w:val="28"/>
-        </w:rPr>
-      </w:pPr>
+          <w:sz w:val="24"/>
+        </w:rPr>
+      </w:pPr>
+      <w:r>
+        <w:rPr>
+          <w:sz w:val="24"/>
+        </w:rPr>
+        <w:t xml:space="preserve">It is a first-person </w:t>
+      </w:r>
+      <w:r>
+        <w:rPr>
+          <w:sz w:val="24"/>
+        </w:rPr>
+        <w:t xml:space="preserve">puzzle game that uses the colour to apply objects with different effects. There are 7 different colours each with their own effects. Applying multiple colours to an object will generate a new effect. </w:t>
+      </w:r>
+      <w:r>
+        <w:rPr>
+          <w:sz w:val="24"/>
+        </w:rPr>
+        <w:t xml:space="preserve">The game is level-based where they must solve a set of puzzles in order to progress through the game. If the player made an error that hinders the completion of a puzzle, then there is a button that resets the whole level. </w:t>
+      </w:r>
+      <w:r>
+        <w:rPr>
+          <w:sz w:val="24"/>
+        </w:rPr>
+        <w:t>In each level, there are several energy containers in which the player can use to get a colour. The player can shoot a paintball which will colour certain objects.</w:t>
+      </w:r>
       <w:bookmarkStart w:id="0" w:name="_GoBack"/>
       <w:bookmarkEnd w:id="0"/>
+    </w:p>
+    <w:p>
+      <w:pPr>
+        <w:rPr>
+          <w:b/>
+          <w:sz w:val="40"/>
+        </w:rPr>
+      </w:pPr>
+      <w:r>
+        <w:rPr>
+          <w:b/>
+          <w:sz w:val="40"/>
+        </w:rPr>
+        <w:t>Game Mechanics</w:t>
+      </w:r>
+    </w:p>
+    <w:p>
+      <w:pPr>
+        <w:rPr>
+          <w:sz w:val="28"/>
+        </w:rPr>
+      </w:pPr>
     </w:p>
     <w:p>
       <w:pPr>
@@ -446,7 +470,6 @@
           <w:b/>
           <w:sz w:val="40"/>
         </w:rPr>
-        <w:lastRenderedPageBreak/>
         <w:t>Sourced code/APIs</w:t>
       </w:r>
     </w:p>

</xml_diff>

<commit_message>
updated the player movement code abit, and the report
</commit_message>
<xml_diff>
--- a/Report.docx
+++ b/Report.docx
@@ -39,16 +39,8 @@
         <w:rPr>
           <w:sz w:val="24"/>
         </w:rPr>
-        <w:t xml:space="preserve">The game is level-based where they must solve a set of puzzles in order to progress through the game. If the player made an error that hinders the completion of a puzzle, then there is a button that resets the whole level. </w:t>
-      </w:r>
-      <w:r>
-        <w:rPr>
-          <w:sz w:val="24"/>
-        </w:rPr>
-        <w:t>In each level, there are several energy containers in which the player can use to get a colour. The player can shoot a paintball which will colour certain objects.</w:t>
-      </w:r>
-      <w:bookmarkStart w:id="0" w:name="_GoBack"/>
-      <w:bookmarkEnd w:id="0"/>
+        <w:t xml:space="preserve">The game is level-based where they must solve a set of puzzles in order to progress through the game. </w:t>
+      </w:r>
     </w:p>
     <w:p>
       <w:pPr>
@@ -68,23 +60,86 @@
     <w:p>
       <w:pPr>
         <w:rPr>
-          <w:sz w:val="28"/>
-        </w:rPr>
-      </w:pPr>
-    </w:p>
-    <w:p>
-      <w:pPr>
-        <w:rPr>
-          <w:b/>
-          <w:sz w:val="40"/>
-        </w:rPr>
-      </w:pPr>
-      <w:r>
-        <w:rPr>
-          <w:b/>
-          <w:sz w:val="40"/>
-        </w:rPr>
-        <w:t>Graphics pipeline and Camera motion</w:t>
+          <w:sz w:val="24"/>
+        </w:rPr>
+      </w:pPr>
+    </w:p>
+    <w:p>
+      <w:pPr>
+        <w:rPr>
+          <w:b/>
+          <w:sz w:val="40"/>
+        </w:rPr>
+      </w:pPr>
+      <w:r>
+        <w:rPr>
+          <w:b/>
+          <w:sz w:val="40"/>
+        </w:rPr>
+        <w:t>Modelled Objects and Entities</w:t>
+      </w:r>
+    </w:p>
+    <w:p>
+      <w:pPr>
+        <w:jc w:val="both"/>
+        <w:rPr>
+          <w:sz w:val="24"/>
+        </w:rPr>
+      </w:pPr>
+      <w:r>
+        <w:rPr>
+          <w:sz w:val="24"/>
+        </w:rPr>
+        <w:t>The game is an amalgamation of the games Portal and Anti-Chamber where the design of some the objects are meant to be very Sci-Fi as it fits with the whole theme of the game that being using science to solve puzzle.</w:t>
+      </w:r>
+      <w:r>
+        <w:rPr>
+          <w:sz w:val="24"/>
+        </w:rPr>
+        <w:t xml:space="preserve"> The modelled objects are designed simpler to maintain consistency of the overall game style. Since the game is designed similar to how Portal does it, the modelled objects are made to be something similar to Portal as well. </w:t>
+      </w:r>
+    </w:p>
+    <w:p>
+      <w:pPr>
+        <w:rPr>
+          <w:b/>
+          <w:sz w:val="40"/>
+        </w:rPr>
+      </w:pPr>
+      <w:r>
+        <w:rPr>
+          <w:b/>
+          <w:sz w:val="40"/>
+        </w:rPr>
+        <w:t xml:space="preserve">Graphics </w:t>
+      </w:r>
+      <w:r>
+        <w:rPr>
+          <w:b/>
+          <w:sz w:val="40"/>
+        </w:rPr>
+        <w:t>P</w:t>
+      </w:r>
+      <w:r>
+        <w:rPr>
+          <w:b/>
+          <w:sz w:val="40"/>
+        </w:rPr>
+        <w:t xml:space="preserve">ipeline and Camera </w:t>
+      </w:r>
+      <w:r>
+        <w:rPr>
+          <w:b/>
+          <w:sz w:val="40"/>
+        </w:rPr>
+        <w:t>M</w:t>
+      </w:r>
+      <w:r>
+        <w:rPr>
+          <w:b/>
+          <w:sz w:val="40"/>
+        </w:rPr>
+        <w:t>otion</w:t>
       </w:r>
     </w:p>
     <w:p>
@@ -362,7 +417,14 @@
         <w:rPr>
           <w:sz w:val="24"/>
         </w:rPr>
-        <w:t xml:space="preserve"> a high alpha value on the rim of the object and </w:t>
+        <w:t xml:space="preserve"> a high alpha </w:t>
+      </w:r>
+      <w:r>
+        <w:rPr>
+          <w:sz w:val="24"/>
+        </w:rPr>
+        <w:lastRenderedPageBreak/>
+        <w:t xml:space="preserve">value on the rim of the object and </w:t>
       </w:r>
       <w:r>
         <w:rPr>
@@ -422,7 +484,21 @@
           <w:b/>
           <w:sz w:val="40"/>
         </w:rPr>
-        <w:t>Querying and Observational methods</w:t>
+        <w:t xml:space="preserve">Querying and Observational </w:t>
+      </w:r>
+      <w:r>
+        <w:rPr>
+          <w:b/>
+          <w:sz w:val="40"/>
+        </w:rPr>
+        <w:t>M</w:t>
+      </w:r>
+      <w:r>
+        <w:rPr>
+          <w:b/>
+          <w:sz w:val="40"/>
+        </w:rPr>
+        <w:t>ethods</w:t>
       </w:r>
     </w:p>
     <w:p>
@@ -475,18 +551,87 @@
     </w:p>
     <w:p>
       <w:pPr>
-        <w:jc w:val="both"/>
-        <w:rPr>
-          <w:sz w:val="28"/>
-        </w:rPr>
-      </w:pPr>
-      <w:r>
-        <w:rPr>
-          <w:b/>
-          <w:sz w:val="40"/>
-        </w:rPr>
-        <w:t xml:space="preserve"> </w:t>
-      </w:r>
+        <w:pStyle w:val="ListParagraph"/>
+        <w:numPr>
+          <w:ilvl w:val="0"/>
+          <w:numId w:val="4"/>
+        </w:numPr>
+        <w:jc w:val="both"/>
+        <w:rPr>
+          <w:sz w:val="24"/>
+        </w:rPr>
+      </w:pPr>
+      <w:r>
+        <w:rPr>
+          <w:sz w:val="24"/>
+        </w:rPr>
+        <w:t xml:space="preserve">The </w:t>
+      </w:r>
+      <w:r>
+        <w:rPr>
+          <w:sz w:val="24"/>
+        </w:rPr>
+        <w:t>idea around the</w:t>
+      </w:r>
+      <w:r>
+        <w:rPr>
+          <w:sz w:val="24"/>
+        </w:rPr>
+        <w:t xml:space="preserve"> code </w:t>
+      </w:r>
+      <w:r>
+        <w:rPr>
+          <w:sz w:val="24"/>
+        </w:rPr>
+        <w:t>for</w:t>
+      </w:r>
+      <w:bookmarkStart w:id="0" w:name="_GoBack"/>
+      <w:bookmarkEnd w:id="0"/>
+      <w:r>
+        <w:rPr>
+          <w:sz w:val="24"/>
+        </w:rPr>
+        <w:t xml:space="preserve"> the player movement is based on th</w:t>
+      </w:r>
+      <w:r>
+        <w:rPr>
+          <w:sz w:val="24"/>
+        </w:rPr>
+        <w:t>is</w:t>
+      </w:r>
+      <w:r>
+        <w:rPr>
+          <w:sz w:val="24"/>
+        </w:rPr>
+        <w:t xml:space="preserve"> website,</w:t>
+      </w:r>
+    </w:p>
+    <w:p>
+      <w:pPr>
+        <w:jc w:val="both"/>
+        <w:rPr>
+          <w:sz w:val="24"/>
+        </w:rPr>
+      </w:pPr>
+      <w:hyperlink r:id="rId5" w:history="1">
+        <w:r>
+          <w:rPr>
+            <w:rStyle w:val="Hyperlink"/>
+            <w:color w:val="auto"/>
+            <w:sz w:val="24"/>
+            <w:u w:val="none"/>
+          </w:rPr>
+          <w:t>https://medium.com/ironequal/unity-character-controller-vs-rigidbody-a1e243591483</w:t>
+        </w:r>
+      </w:hyperlink>
+    </w:p>
+    <w:p>
+      <w:pPr>
+        <w:jc w:val="both"/>
+        <w:rPr>
+          <w:sz w:val="24"/>
+        </w:rPr>
+      </w:pPr>
     </w:p>
     <w:p>
       <w:pPr>
@@ -506,11 +651,191 @@
     </w:p>
     <w:p>
       <w:pPr>
-        <w:jc w:val="both"/>
-        <w:rPr>
-          <w:sz w:val="24"/>
-        </w:rPr>
-      </w:pPr>
+        <w:pStyle w:val="ListParagraph"/>
+        <w:numPr>
+          <w:ilvl w:val="0"/>
+          <w:numId w:val="3"/>
+        </w:numPr>
+        <w:jc w:val="both"/>
+        <w:rPr>
+          <w:sz w:val="24"/>
+        </w:rPr>
+      </w:pPr>
+      <w:r>
+        <w:rPr>
+          <w:sz w:val="24"/>
+        </w:rPr>
+        <w:t>Nicola Halim</w:t>
+      </w:r>
+    </w:p>
+    <w:p>
+      <w:pPr>
+        <w:pStyle w:val="ListParagraph"/>
+        <w:numPr>
+          <w:ilvl w:val="1"/>
+          <w:numId w:val="3"/>
+        </w:numPr>
+        <w:jc w:val="both"/>
+        <w:rPr>
+          <w:sz w:val="24"/>
+        </w:rPr>
+      </w:pPr>
+      <w:r>
+        <w:rPr>
+          <w:sz w:val="24"/>
+        </w:rPr>
+        <w:t>Made the camera and player movement, including jumping and running</w:t>
+      </w:r>
+    </w:p>
+    <w:p>
+      <w:pPr>
+        <w:pStyle w:val="ListParagraph"/>
+        <w:numPr>
+          <w:ilvl w:val="1"/>
+          <w:numId w:val="3"/>
+        </w:numPr>
+        <w:jc w:val="both"/>
+        <w:rPr>
+          <w:sz w:val="24"/>
+        </w:rPr>
+      </w:pPr>
+      <w:r>
+        <w:rPr>
+          <w:sz w:val="24"/>
+        </w:rPr>
+        <w:t>Made the dissolve, hologram, and Fresnel/rim shader using unlit shader</w:t>
+      </w:r>
+    </w:p>
+    <w:p>
+      <w:pPr>
+        <w:pStyle w:val="ListParagraph"/>
+        <w:numPr>
+          <w:ilvl w:val="1"/>
+          <w:numId w:val="3"/>
+        </w:numPr>
+        <w:jc w:val="both"/>
+        <w:rPr>
+          <w:sz w:val="24"/>
+        </w:rPr>
+      </w:pPr>
+      <w:r>
+        <w:rPr>
+          <w:sz w:val="24"/>
+        </w:rPr>
+        <w:t>Made the colour effects through the use of inheritance</w:t>
+      </w:r>
+    </w:p>
+    <w:p>
+      <w:pPr>
+        <w:pStyle w:val="ListParagraph"/>
+        <w:numPr>
+          <w:ilvl w:val="1"/>
+          <w:numId w:val="3"/>
+        </w:numPr>
+        <w:jc w:val="both"/>
+        <w:rPr>
+          <w:sz w:val="24"/>
+        </w:rPr>
+      </w:pPr>
+      <w:r>
+        <w:rPr>
+          <w:sz w:val="24"/>
+        </w:rPr>
+        <w:t>Made the models of all the objects</w:t>
+      </w:r>
+    </w:p>
+    <w:p>
+      <w:pPr>
+        <w:pStyle w:val="ListParagraph"/>
+        <w:numPr>
+          <w:ilvl w:val="1"/>
+          <w:numId w:val="3"/>
+        </w:numPr>
+        <w:jc w:val="both"/>
+        <w:rPr>
+          <w:sz w:val="24"/>
+        </w:rPr>
+      </w:pPr>
+      <w:r>
+        <w:rPr>
+          <w:sz w:val="24"/>
+        </w:rPr>
+        <w:t xml:space="preserve">Made the script to allow the player to </w:t>
+      </w:r>
+      <w:r>
+        <w:rPr>
+          <w:sz w:val="24"/>
+        </w:rPr>
+        <w:t>pick up</w:t>
+      </w:r>
+      <w:r>
+        <w:rPr>
+          <w:sz w:val="24"/>
+        </w:rPr>
+        <w:t xml:space="preserve"> and drop objects.</w:t>
+      </w:r>
+    </w:p>
+    <w:p>
+      <w:pPr>
+        <w:pStyle w:val="ListParagraph"/>
+        <w:numPr>
+          <w:ilvl w:val="0"/>
+          <w:numId w:val="3"/>
+        </w:numPr>
+        <w:jc w:val="both"/>
+        <w:rPr>
+          <w:sz w:val="24"/>
+        </w:rPr>
+      </w:pPr>
+      <w:r>
+        <w:rPr>
+          <w:sz w:val="24"/>
+        </w:rPr>
+        <w:t xml:space="preserve">Samuel </w:t>
+      </w:r>
+      <w:proofErr w:type="spellStart"/>
+      <w:r>
+        <w:rPr>
+          <w:sz w:val="24"/>
+        </w:rPr>
+        <w:t>Tumewa</w:t>
+      </w:r>
+      <w:proofErr w:type="spellEnd"/>
+    </w:p>
+    <w:p>
+      <w:pPr>
+        <w:jc w:val="both"/>
+        <w:rPr>
+          <w:sz w:val="24"/>
+        </w:rPr>
+      </w:pPr>
+    </w:p>
+    <w:p>
+      <w:pPr>
+        <w:pStyle w:val="ListParagraph"/>
+        <w:numPr>
+          <w:ilvl w:val="0"/>
+          <w:numId w:val="3"/>
+        </w:numPr>
+        <w:jc w:val="both"/>
+        <w:rPr>
+          <w:sz w:val="24"/>
+        </w:rPr>
+      </w:pPr>
+      <w:r>
+        <w:rPr>
+          <w:sz w:val="24"/>
+        </w:rPr>
+        <w:t xml:space="preserve">Marcella </w:t>
+      </w:r>
+      <w:proofErr w:type="spellStart"/>
+      <w:r>
+        <w:rPr>
+          <w:sz w:val="24"/>
+        </w:rPr>
+        <w:t>Yoesman</w:t>
+      </w:r>
+      <w:proofErr w:type="spellEnd"/>
     </w:p>
     <w:sectPr>
       <w:pgSz w:w="11906" w:h="16838"/>
@@ -638,6 +963,119 @@
     </w:lvl>
   </w:abstractNum>
   <w:abstractNum w:abstractNumId="1" w15:restartNumberingAfterBreak="0">
+    <w:nsid w:val="74676C6B"/>
+    <w:multiLevelType w:val="hybridMultilevel"/>
+    <w:tmpl w:val="3E7EC0BA"/>
+    <w:lvl w:ilvl="0" w:tplc="0C090001">
+      <w:start w:val="1"/>
+      <w:numFmt w:val="bullet"/>
+      <w:lvlText w:val=""/>
+      <w:lvlJc w:val="left"/>
+      <w:pPr>
+        <w:ind w:left="720" w:hanging="360"/>
+      </w:pPr>
+      <w:rPr>
+        <w:rFonts w:ascii="Symbol" w:hAnsi="Symbol" w:hint="default"/>
+      </w:rPr>
+    </w:lvl>
+    <w:lvl w:ilvl="1" w:tplc="0C090003" w:tentative="1">
+      <w:start w:val="1"/>
+      <w:numFmt w:val="bullet"/>
+      <w:lvlText w:val="o"/>
+      <w:lvlJc w:val="left"/>
+      <w:pPr>
+        <w:ind w:left="1440" w:hanging="360"/>
+      </w:pPr>
+      <w:rPr>
+        <w:rFonts w:ascii="Courier New" w:hAnsi="Courier New" w:cs="Courier New" w:hint="default"/>
+      </w:rPr>
+    </w:lvl>
+    <w:lvl w:ilvl="2" w:tplc="0C090005" w:tentative="1">
+      <w:start w:val="1"/>
+      <w:numFmt w:val="bullet"/>
+      <w:lvlText w:val=""/>
+      <w:lvlJc w:val="left"/>
+      <w:pPr>
+        <w:ind w:left="2160" w:hanging="360"/>
+      </w:pPr>
+      <w:rPr>
+        <w:rFonts w:ascii="Wingdings" w:hAnsi="Wingdings" w:hint="default"/>
+      </w:rPr>
+    </w:lvl>
+    <w:lvl w:ilvl="3" w:tplc="0C090001" w:tentative="1">
+      <w:start w:val="1"/>
+      <w:numFmt w:val="bullet"/>
+      <w:lvlText w:val=""/>
+      <w:lvlJc w:val="left"/>
+      <w:pPr>
+        <w:ind w:left="2880" w:hanging="360"/>
+      </w:pPr>
+      <w:rPr>
+        <w:rFonts w:ascii="Symbol" w:hAnsi="Symbol" w:hint="default"/>
+      </w:rPr>
+    </w:lvl>
+    <w:lvl w:ilvl="4" w:tplc="0C090003" w:tentative="1">
+      <w:start w:val="1"/>
+      <w:numFmt w:val="bullet"/>
+      <w:lvlText w:val="o"/>
+      <w:lvlJc w:val="left"/>
+      <w:pPr>
+        <w:ind w:left="3600" w:hanging="360"/>
+      </w:pPr>
+      <w:rPr>
+        <w:rFonts w:ascii="Courier New" w:hAnsi="Courier New" w:cs="Courier New" w:hint="default"/>
+      </w:rPr>
+    </w:lvl>
+    <w:lvl w:ilvl="5" w:tplc="0C090005" w:tentative="1">
+      <w:start w:val="1"/>
+      <w:numFmt w:val="bullet"/>
+      <w:lvlText w:val=""/>
+      <w:lvlJc w:val="left"/>
+      <w:pPr>
+        <w:ind w:left="4320" w:hanging="360"/>
+      </w:pPr>
+      <w:rPr>
+        <w:rFonts w:ascii="Wingdings" w:hAnsi="Wingdings" w:hint="default"/>
+      </w:rPr>
+    </w:lvl>
+    <w:lvl w:ilvl="6" w:tplc="0C090001" w:tentative="1">
+      <w:start w:val="1"/>
+      <w:numFmt w:val="bullet"/>
+      <w:lvlText w:val=""/>
+      <w:lvlJc w:val="left"/>
+      <w:pPr>
+        <w:ind w:left="5040" w:hanging="360"/>
+      </w:pPr>
+      <w:rPr>
+        <w:rFonts w:ascii="Symbol" w:hAnsi="Symbol" w:hint="default"/>
+      </w:rPr>
+    </w:lvl>
+    <w:lvl w:ilvl="7" w:tplc="0C090003" w:tentative="1">
+      <w:start w:val="1"/>
+      <w:numFmt w:val="bullet"/>
+      <w:lvlText w:val="o"/>
+      <w:lvlJc w:val="left"/>
+      <w:pPr>
+        <w:ind w:left="5760" w:hanging="360"/>
+      </w:pPr>
+      <w:rPr>
+        <w:rFonts w:ascii="Courier New" w:hAnsi="Courier New" w:cs="Courier New" w:hint="default"/>
+      </w:rPr>
+    </w:lvl>
+    <w:lvl w:ilvl="8" w:tplc="0C090005" w:tentative="1">
+      <w:start w:val="1"/>
+      <w:numFmt w:val="bullet"/>
+      <w:lvlText w:val=""/>
+      <w:lvlJc w:val="left"/>
+      <w:pPr>
+        <w:ind w:left="6480" w:hanging="360"/>
+      </w:pPr>
+      <w:rPr>
+        <w:rFonts w:ascii="Wingdings" w:hAnsi="Wingdings" w:hint="default"/>
+      </w:rPr>
+    </w:lvl>
+  </w:abstractNum>
+  <w:abstractNum w:abstractNumId="2" w15:restartNumberingAfterBreak="0">
     <w:nsid w:val="74B34630"/>
     <w:multiLevelType w:val="hybridMultilevel"/>
     <w:tmpl w:val="E7C4F3A0"/>
@@ -750,11 +1188,130 @@
       </w:rPr>
     </w:lvl>
   </w:abstractNum>
+  <w:abstractNum w:abstractNumId="3" w15:restartNumberingAfterBreak="0">
+    <w:nsid w:val="78F23588"/>
+    <w:multiLevelType w:val="hybridMultilevel"/>
+    <w:tmpl w:val="CF06C870"/>
+    <w:lvl w:ilvl="0" w:tplc="0C090001">
+      <w:start w:val="1"/>
+      <w:numFmt w:val="bullet"/>
+      <w:lvlText w:val=""/>
+      <w:lvlJc w:val="left"/>
+      <w:pPr>
+        <w:ind w:left="720" w:hanging="360"/>
+      </w:pPr>
+      <w:rPr>
+        <w:rFonts w:ascii="Symbol" w:hAnsi="Symbol" w:hint="default"/>
+      </w:rPr>
+    </w:lvl>
+    <w:lvl w:ilvl="1" w:tplc="0C090003">
+      <w:start w:val="1"/>
+      <w:numFmt w:val="bullet"/>
+      <w:lvlText w:val="o"/>
+      <w:lvlJc w:val="left"/>
+      <w:pPr>
+        <w:ind w:left="1440" w:hanging="360"/>
+      </w:pPr>
+      <w:rPr>
+        <w:rFonts w:ascii="Courier New" w:hAnsi="Courier New" w:cs="Courier New" w:hint="default"/>
+      </w:rPr>
+    </w:lvl>
+    <w:lvl w:ilvl="2" w:tplc="0C090005" w:tentative="1">
+      <w:start w:val="1"/>
+      <w:numFmt w:val="bullet"/>
+      <w:lvlText w:val=""/>
+      <w:lvlJc w:val="left"/>
+      <w:pPr>
+        <w:ind w:left="2160" w:hanging="360"/>
+      </w:pPr>
+      <w:rPr>
+        <w:rFonts w:ascii="Wingdings" w:hAnsi="Wingdings" w:hint="default"/>
+      </w:rPr>
+    </w:lvl>
+    <w:lvl w:ilvl="3" w:tplc="0C090001" w:tentative="1">
+      <w:start w:val="1"/>
+      <w:numFmt w:val="bullet"/>
+      <w:lvlText w:val=""/>
+      <w:lvlJc w:val="left"/>
+      <w:pPr>
+        <w:ind w:left="2880" w:hanging="360"/>
+      </w:pPr>
+      <w:rPr>
+        <w:rFonts w:ascii="Symbol" w:hAnsi="Symbol" w:hint="default"/>
+      </w:rPr>
+    </w:lvl>
+    <w:lvl w:ilvl="4" w:tplc="0C090003" w:tentative="1">
+      <w:start w:val="1"/>
+      <w:numFmt w:val="bullet"/>
+      <w:lvlText w:val="o"/>
+      <w:lvlJc w:val="left"/>
+      <w:pPr>
+        <w:ind w:left="3600" w:hanging="360"/>
+      </w:pPr>
+      <w:rPr>
+        <w:rFonts w:ascii="Courier New" w:hAnsi="Courier New" w:cs="Courier New" w:hint="default"/>
+      </w:rPr>
+    </w:lvl>
+    <w:lvl w:ilvl="5" w:tplc="0C090005" w:tentative="1">
+      <w:start w:val="1"/>
+      <w:numFmt w:val="bullet"/>
+      <w:lvlText w:val=""/>
+      <w:lvlJc w:val="left"/>
+      <w:pPr>
+        <w:ind w:left="4320" w:hanging="360"/>
+      </w:pPr>
+      <w:rPr>
+        <w:rFonts w:ascii="Wingdings" w:hAnsi="Wingdings" w:hint="default"/>
+      </w:rPr>
+    </w:lvl>
+    <w:lvl w:ilvl="6" w:tplc="0C090001" w:tentative="1">
+      <w:start w:val="1"/>
+      <w:numFmt w:val="bullet"/>
+      <w:lvlText w:val=""/>
+      <w:lvlJc w:val="left"/>
+      <w:pPr>
+        <w:ind w:left="5040" w:hanging="360"/>
+      </w:pPr>
+      <w:rPr>
+        <w:rFonts w:ascii="Symbol" w:hAnsi="Symbol" w:hint="default"/>
+      </w:rPr>
+    </w:lvl>
+    <w:lvl w:ilvl="7" w:tplc="0C090003" w:tentative="1">
+      <w:start w:val="1"/>
+      <w:numFmt w:val="bullet"/>
+      <w:lvlText w:val="o"/>
+      <w:lvlJc w:val="left"/>
+      <w:pPr>
+        <w:ind w:left="5760" w:hanging="360"/>
+      </w:pPr>
+      <w:rPr>
+        <w:rFonts w:ascii="Courier New" w:hAnsi="Courier New" w:cs="Courier New" w:hint="default"/>
+      </w:rPr>
+    </w:lvl>
+    <w:lvl w:ilvl="8" w:tplc="0C090005" w:tentative="1">
+      <w:start w:val="1"/>
+      <w:numFmt w:val="bullet"/>
+      <w:lvlText w:val=""/>
+      <w:lvlJc w:val="left"/>
+      <w:pPr>
+        <w:ind w:left="6480" w:hanging="360"/>
+      </w:pPr>
+      <w:rPr>
+        <w:rFonts w:ascii="Wingdings" w:hAnsi="Wingdings" w:hint="default"/>
+      </w:rPr>
+    </w:lvl>
+  </w:abstractNum>
   <w:num w:numId="1">
-    <w:abstractNumId w:val="1"/>
+    <w:abstractNumId w:val="2"/>
   </w:num>
   <w:num w:numId="2">
     <w:abstractNumId w:val="0"/>
+  </w:num>
+  <w:num w:numId="3">
+    <w:abstractNumId w:val="3"/>
+  </w:num>
+  <w:num w:numId="4">
+    <w:abstractNumId w:val="1"/>
   </w:num>
 </w:numbering>
 </file>
@@ -1195,6 +1752,29 @@
       <w:contextualSpacing/>
     </w:pPr>
   </w:style>
+  <w:style w:type="character" w:styleId="Hyperlink">
+    <w:name w:val="Hyperlink"/>
+    <w:basedOn w:val="DefaultParagraphFont"/>
+    <w:uiPriority w:val="99"/>
+    <w:unhideWhenUsed/>
+    <w:rsid w:val="00A83CAB"/>
+    <w:rPr>
+      <w:color w:val="0563C1" w:themeColor="hyperlink"/>
+      <w:u w:val="single"/>
+    </w:rPr>
+  </w:style>
+  <w:style w:type="character" w:styleId="UnresolvedMention">
+    <w:name w:val="Unresolved Mention"/>
+    <w:basedOn w:val="DefaultParagraphFont"/>
+    <w:uiPriority w:val="99"/>
+    <w:semiHidden/>
+    <w:unhideWhenUsed/>
+    <w:rsid w:val="00A83CAB"/>
+    <w:rPr>
+      <w:color w:val="605E5C"/>
+      <w:shd w:val="clear" w:color="auto" w:fill="E1DFDD"/>
+    </w:rPr>
+  </w:style>
 </w:styles>
 </file>
 

</xml_diff>